<commit_message>
Added calculation of peak areas.
</commit_message>
<xml_diff>
--- a/procedure for R program.docx
+++ b/procedure for R program.docx
@@ -23,7 +23,23 @@
           <w:b/>
           <w:sz w:val="28"/>
         </w:rPr>
-        <w:t>FTIRbaselines.R</w:t>
+        <w:t>FTIRbaselines</w:t>
+      </w:r>
+      <w:r>
+        <w:rPr>
+          <w:b/>
+          <w:sz w:val="28"/>
+        </w:rPr>
+        <w:t>_withAreas</w:t>
+      </w:r>
+      <w:bookmarkStart w:id="0" w:name="_GoBack"/>
+      <w:bookmarkEnd w:id="0"/>
+      <w:r>
+        <w:rPr>
+          <w:b/>
+          <w:sz w:val="28"/>
+        </w:rPr>
+        <w:t>.R</w:t>
       </w:r>
       <w:proofErr w:type="spellEnd"/>
     </w:p>
@@ -54,16 +70,7 @@
         <w:jc w:val="center"/>
       </w:pPr>
       <w:r>
-        <w:t xml:space="preserve">October </w:t>
-      </w:r>
-      <w:r>
-        <w:t>2</w:t>
-      </w:r>
-      <w:r>
-        <w:t>5</w:t>
-      </w:r>
-      <w:r>
-        <w:t>, 2016</w:t>
+        <w:t>January 27, 2017</w:t>
       </w:r>
     </w:p>
     <w:p>
@@ -114,12 +121,7 @@
         <w:t>, including baseline-corrections,</w:t>
       </w:r>
       <w:r>
-        <w:t xml:space="preserve"> in FTIR spectra of plant and peat samples. It was written and tested with R </w:t>
-      </w:r>
-      <w:bookmarkStart w:id="0" w:name="_GoBack"/>
-      <w:bookmarkEnd w:id="0"/>
-      <w:r>
-        <w:t>version</w:t>
+        <w:t xml:space="preserve"> in FTIR spectra of plant and peat samples. It was written and tested with R version</w:t>
       </w:r>
       <w:r>
         <w:t xml:space="preserve"> 3.2.1</w:t>
@@ -1222,7 +1224,13 @@
       <w:proofErr w:type="spellEnd"/>
       <w:proofErr w:type="gramEnd"/>
       <w:r>
-        <w:t xml:space="preserve"> contains the data outputted to Raw.Peaks.csv</w:t>
+        <w:t xml:space="preserve"> contains the data outputted to </w:t>
+      </w:r>
+      <w:r>
+        <w:t>Heights_</w:t>
+      </w:r>
+      <w:r>
+        <w:t>Raw.csv</w:t>
       </w:r>
       <w:r>
         <w:t>.)</w:t>
@@ -1243,16 +1251,105 @@
       </w:r>
     </w:p>
     <w:p/>
+    <w:p>
+      <w:pPr>
+        <w:rPr>
+          <w:u w:val="single"/>
+        </w:rPr>
+      </w:pPr>
+      <w:r>
+        <w:rPr>
+          <w:u w:val="single"/>
+        </w:rPr>
+        <w:lastRenderedPageBreak/>
+        <w:t xml:space="preserve">Details </w:t>
+      </w:r>
+      <w:r>
+        <w:rPr>
+          <w:u w:val="single"/>
+        </w:rPr>
+        <w:t>on peak finding procedures</w:t>
+      </w:r>
+    </w:p>
     <w:p/>
     <w:p>
+      <w:r>
+        <w:t>For each spectrum, the first and second derivatives are first calculated using linear regressions through a 29-point window, which I chose because it minimizes noise effects while still allowing the identification of broader spectral features.</w:t>
+      </w:r>
+    </w:p>
+    <w:p/>
+    <w:p>
+      <w:r>
+        <w:t>The endpoints of each baseline (w</w:t>
+      </w:r>
+      <w:r>
+        <w:rPr>
+          <w:vertAlign w:val="subscript"/>
+        </w:rPr>
+        <w:t>1</w:t>
+      </w:r>
+      <w:r>
+        <w:t xml:space="preserve"> and w</w:t>
+      </w:r>
+      <w:r>
+        <w:rPr>
+          <w:vertAlign w:val="subscript"/>
+        </w:rPr>
+        <w:t>2</w:t>
+      </w:r>
+      <w:r>
+        <w:t>) are found by locating the local minimum within the expected region of each endpoint. If there is no local minimum, the maximum of the second derivative (i.e., point where the spectrum is the most concave-up) is used instead. If there are no concave-up points, w</w:t>
+      </w:r>
+      <w:r>
+        <w:rPr>
+          <w:vertAlign w:val="subscript"/>
+        </w:rPr>
+        <w:t>1</w:t>
+      </w:r>
+      <w:r>
+        <w:t xml:space="preserve"> or w</w:t>
+      </w:r>
+      <w:r>
+        <w:rPr>
+          <w:vertAlign w:val="subscript"/>
+        </w:rPr>
+        <w:t>2</w:t>
+      </w:r>
+      <w:r>
+        <w:t xml:space="preserve"> is set to a default value, and “success.W1” or “success.W2” for that peak is set to FALSE.</w:t>
+      </w:r>
+    </w:p>
+    <w:p/>
+    <w:p>
+      <w:r>
+        <w:t xml:space="preserve">Once the baselines are assigned, baseline-corrected </w:t>
+      </w:r>
+      <w:proofErr w:type="spellStart"/>
+      <w:r>
+        <w:t>absorbances</w:t>
+      </w:r>
+      <w:proofErr w:type="spellEnd"/>
+      <w:r>
+        <w:t xml:space="preserve"> are calculated for each point above the baseline, and the peaks are then identified based on the maximum baseline-corrected absorbance. Thus, for slanting baselines, the peak locations may appear to be slightly offset.</w:t>
+      </w:r>
+    </w:p>
+    <w:p>
+      <w:r>
+        <w:t>Locations of peaks that share a common baseline (aliph28, trough28, and aliph29; and arom16, trough16, and acids) are determined slightly differently, depending on the degree of peak separation (which determines the peak “type”). The specific criteria and procedures used are described in Table S3 for aliphatics, and Table S4 for organic acids.</w:t>
+      </w:r>
+    </w:p>
+    <w:p/>
+    <w:p/>
+    <w:p/>
+    <w:p>
       <w:pPr>
         <w:keepNext/>
-        <w:ind w:left="360"/>
       </w:pPr>
       <w:r>
         <w:rPr>
           <w:b/>
         </w:rPr>
+        <w:lastRenderedPageBreak/>
         <w:t>Table S</w:t>
       </w:r>
       <w:r>
@@ -1262,7 +1359,22 @@
         <w:t>2.</w:t>
       </w:r>
       <w:r>
-        <w:t xml:space="preserve"> Data included in each output CSV file.</w:t>
+        <w:t xml:space="preserve"> Data included in each output </w:t>
+      </w:r>
+      <w:r>
+        <w:t>csv</w:t>
+      </w:r>
+      <w:r>
+        <w:t xml:space="preserve"> file.</w:t>
+      </w:r>
+      <w:r>
+        <w:t xml:space="preserve"> Peak heights and areas </w:t>
+      </w:r>
+      <w:r>
+        <w:t xml:space="preserve">are in absorbance </w:t>
+      </w:r>
+      <w:r>
+        <w:t>mode.</w:t>
       </w:r>
     </w:p>
     <w:p>
@@ -1274,13 +1386,12 @@
     <w:tbl>
       <w:tblPr>
         <w:tblStyle w:val="GridTable1Light"/>
-        <w:tblW w:w="4810" w:type="pct"/>
-        <w:tblInd w:w="355" w:type="dxa"/>
+        <w:tblW w:w="5000" w:type="pct"/>
         <w:tblLook w:val="0620" w:firstRow="1" w:lastRow="0" w:firstColumn="0" w:lastColumn="0" w:noHBand="1" w:noVBand="1"/>
       </w:tblPr>
       <w:tblGrid>
-        <w:gridCol w:w="2240"/>
-        <w:gridCol w:w="6755"/>
+        <w:gridCol w:w="2157"/>
+        <w:gridCol w:w="7193"/>
       </w:tblGrid>
       <w:tr>
         <w:trPr>
@@ -1289,10 +1400,19 @@
         </w:trPr>
         <w:tc>
           <w:tcPr>
-            <w:tcW w:w="1245" w:type="pct"/>
+            <w:tcW w:w="1152" w:type="pct"/>
+            <w:tcMar>
+              <w:top w:w="72" w:type="dxa"/>
+              <w:left w:w="115" w:type="dxa"/>
+              <w:bottom w:w="72" w:type="dxa"/>
+              <w:right w:w="115" w:type="dxa"/>
+            </w:tcMar>
             <w:vAlign w:val="center"/>
           </w:tcPr>
           <w:p>
+            <w:pPr>
+              <w:keepNext/>
+            </w:pPr>
             <w:r>
               <w:t>CSV Filename</w:t>
             </w:r>
@@ -1300,10 +1420,19 @@
         </w:tc>
         <w:tc>
           <w:tcPr>
-            <w:tcW w:w="3755" w:type="pct"/>
+            <w:tcW w:w="3848" w:type="pct"/>
+            <w:tcMar>
+              <w:top w:w="72" w:type="dxa"/>
+              <w:left w:w="115" w:type="dxa"/>
+              <w:bottom w:w="72" w:type="dxa"/>
+              <w:right w:w="115" w:type="dxa"/>
+            </w:tcMar>
             <w:vAlign w:val="center"/>
           </w:tcPr>
           <w:p>
+            <w:pPr>
+              <w:keepNext/>
+            </w:pPr>
             <w:r>
               <w:t>Data</w:t>
             </w:r>
@@ -1316,19 +1445,42 @@
         </w:trPr>
         <w:tc>
           <w:tcPr>
-            <w:tcW w:w="1245" w:type="pct"/>
-          </w:tcPr>
-          <w:p>
-            <w:r>
-              <w:t>Wavenumbers</w:t>
-            </w:r>
-          </w:p>
-        </w:tc>
-        <w:tc>
-          <w:tcPr>
-            <w:tcW w:w="3755" w:type="pct"/>
-          </w:tcPr>
-          <w:p>
+            <w:tcW w:w="1152" w:type="pct"/>
+            <w:tcMar>
+              <w:top w:w="72" w:type="dxa"/>
+              <w:left w:w="115" w:type="dxa"/>
+              <w:bottom w:w="72" w:type="dxa"/>
+              <w:right w:w="115" w:type="dxa"/>
+            </w:tcMar>
+          </w:tcPr>
+          <w:p>
+            <w:pPr>
+              <w:keepNext/>
+            </w:pPr>
+            <w:proofErr w:type="spellStart"/>
+            <w:r>
+              <w:t>W</w:t>
+            </w:r>
+            <w:r>
+              <w:t>p</w:t>
+            </w:r>
+            <w:proofErr w:type="spellEnd"/>
+          </w:p>
+        </w:tc>
+        <w:tc>
+          <w:tcPr>
+            <w:tcW w:w="3848" w:type="pct"/>
+            <w:tcMar>
+              <w:top w:w="72" w:type="dxa"/>
+              <w:left w:w="115" w:type="dxa"/>
+              <w:bottom w:w="72" w:type="dxa"/>
+              <w:right w:w="115" w:type="dxa"/>
+            </w:tcMar>
+          </w:tcPr>
+          <w:p>
+            <w:pPr>
+              <w:keepNext/>
+            </w:pPr>
             <w:r>
               <w:t>Wavenumbers of all peaks and peak boundaries that are treated as peaks</w:t>
             </w:r>
@@ -1353,9 +1505,18 @@
         </w:trPr>
         <w:tc>
           <w:tcPr>
-            <w:tcW w:w="1245" w:type="pct"/>
-          </w:tcPr>
-          <w:p>
+            <w:tcW w:w="1152" w:type="pct"/>
+            <w:tcMar>
+              <w:top w:w="72" w:type="dxa"/>
+              <w:left w:w="115" w:type="dxa"/>
+              <w:bottom w:w="72" w:type="dxa"/>
+              <w:right w:w="115" w:type="dxa"/>
+            </w:tcMar>
+          </w:tcPr>
+          <w:p>
+            <w:pPr>
+              <w:keepNext/>
+            </w:pPr>
             <w:r>
               <w:t>W1</w:t>
             </w:r>
@@ -1363,9 +1524,18 @@
         </w:tc>
         <w:tc>
           <w:tcPr>
-            <w:tcW w:w="3755" w:type="pct"/>
-          </w:tcPr>
-          <w:p>
+            <w:tcW w:w="3848" w:type="pct"/>
+            <w:tcMar>
+              <w:top w:w="72" w:type="dxa"/>
+              <w:left w:w="115" w:type="dxa"/>
+              <w:bottom w:w="72" w:type="dxa"/>
+              <w:right w:w="115" w:type="dxa"/>
+            </w:tcMar>
+          </w:tcPr>
+          <w:p>
+            <w:pPr>
+              <w:keepNext/>
+            </w:pPr>
             <w:r>
               <w:t xml:space="preserve">Wavenumbers </w:t>
             </w:r>
@@ -1399,9 +1569,18 @@
         </w:trPr>
         <w:tc>
           <w:tcPr>
-            <w:tcW w:w="1245" w:type="pct"/>
-          </w:tcPr>
-          <w:p>
+            <w:tcW w:w="1152" w:type="pct"/>
+            <w:tcMar>
+              <w:top w:w="72" w:type="dxa"/>
+              <w:left w:w="115" w:type="dxa"/>
+              <w:bottom w:w="72" w:type="dxa"/>
+              <w:right w:w="115" w:type="dxa"/>
+            </w:tcMar>
+          </w:tcPr>
+          <w:p>
+            <w:pPr>
+              <w:keepNext/>
+            </w:pPr>
             <w:r>
               <w:t>W2</w:t>
             </w:r>
@@ -1409,9 +1588,18 @@
         </w:tc>
         <w:tc>
           <w:tcPr>
-            <w:tcW w:w="3755" w:type="pct"/>
-          </w:tcPr>
-          <w:p>
+            <w:tcW w:w="3848" w:type="pct"/>
+            <w:tcMar>
+              <w:top w:w="72" w:type="dxa"/>
+              <w:left w:w="115" w:type="dxa"/>
+              <w:bottom w:w="72" w:type="dxa"/>
+              <w:right w:w="115" w:type="dxa"/>
+            </w:tcMar>
+          </w:tcPr>
+          <w:p>
+            <w:pPr>
+              <w:keepNext/>
+            </w:pPr>
             <w:r>
               <w:t xml:space="preserve">Wavenumbers </w:t>
             </w:r>
@@ -1445,9 +1633,18 @@
         </w:trPr>
         <w:tc>
           <w:tcPr>
-            <w:tcW w:w="1245" w:type="pct"/>
-          </w:tcPr>
-          <w:p>
+            <w:tcW w:w="1152" w:type="pct"/>
+            <w:tcMar>
+              <w:top w:w="72" w:type="dxa"/>
+              <w:left w:w="115" w:type="dxa"/>
+              <w:bottom w:w="72" w:type="dxa"/>
+              <w:right w:w="115" w:type="dxa"/>
+            </w:tcMar>
+          </w:tcPr>
+          <w:p>
+            <w:pPr>
+              <w:keepNext/>
+            </w:pPr>
             <w:r>
               <w:t>success.W1</w:t>
             </w:r>
@@ -1455,9 +1652,18 @@
         </w:tc>
         <w:tc>
           <w:tcPr>
-            <w:tcW w:w="3755" w:type="pct"/>
-          </w:tcPr>
-          <w:p>
+            <w:tcW w:w="3848" w:type="pct"/>
+            <w:tcMar>
+              <w:top w:w="72" w:type="dxa"/>
+              <w:left w:w="115" w:type="dxa"/>
+              <w:bottom w:w="72" w:type="dxa"/>
+              <w:right w:w="115" w:type="dxa"/>
+            </w:tcMar>
+          </w:tcPr>
+          <w:p>
+            <w:pPr>
+              <w:keepNext/>
+            </w:pPr>
             <w:r>
               <w:t>For each peak, whether w</w:t>
             </w:r>
@@ -1491,9 +1697,18 @@
         </w:trPr>
         <w:tc>
           <w:tcPr>
-            <w:tcW w:w="1245" w:type="pct"/>
-          </w:tcPr>
-          <w:p>
+            <w:tcW w:w="1152" w:type="pct"/>
+            <w:tcMar>
+              <w:top w:w="72" w:type="dxa"/>
+              <w:left w:w="115" w:type="dxa"/>
+              <w:bottom w:w="72" w:type="dxa"/>
+              <w:right w:w="115" w:type="dxa"/>
+            </w:tcMar>
+          </w:tcPr>
+          <w:p>
+            <w:pPr>
+              <w:keepNext/>
+            </w:pPr>
             <w:r>
               <w:t>success.W2</w:t>
             </w:r>
@@ -1501,9 +1716,18 @@
         </w:tc>
         <w:tc>
           <w:tcPr>
-            <w:tcW w:w="3755" w:type="pct"/>
-          </w:tcPr>
-          <w:p>
+            <w:tcW w:w="3848" w:type="pct"/>
+            <w:tcMar>
+              <w:top w:w="72" w:type="dxa"/>
+              <w:left w:w="115" w:type="dxa"/>
+              <w:bottom w:w="72" w:type="dxa"/>
+              <w:right w:w="115" w:type="dxa"/>
+            </w:tcMar>
+          </w:tcPr>
+          <w:p>
+            <w:pPr>
+              <w:keepNext/>
+            </w:pPr>
             <w:r>
               <w:t>For each peak, whether w</w:t>
             </w:r>
@@ -1537,31 +1761,50 @@
         </w:trPr>
         <w:tc>
           <w:tcPr>
-            <w:tcW w:w="1245" w:type="pct"/>
-          </w:tcPr>
-          <w:p>
+            <w:tcW w:w="1152" w:type="pct"/>
+            <w:tcMar>
+              <w:top w:w="72" w:type="dxa"/>
+              <w:left w:w="115" w:type="dxa"/>
+              <w:bottom w:w="72" w:type="dxa"/>
+              <w:right w:w="115" w:type="dxa"/>
+            </w:tcMar>
+          </w:tcPr>
+          <w:p>
+            <w:pPr>
+              <w:keepNext/>
+            </w:pPr>
             <w:proofErr w:type="spellStart"/>
             <w:r>
-              <w:t>Raw.Peaks</w:t>
+              <w:t>Heights_</w:t>
+            </w:r>
+            <w:r>
+              <w:t>Raw</w:t>
             </w:r>
             <w:proofErr w:type="spellEnd"/>
           </w:p>
         </w:tc>
         <w:tc>
           <w:tcPr>
-            <w:tcW w:w="3755" w:type="pct"/>
-          </w:tcPr>
-          <w:p>
+            <w:tcW w:w="3848" w:type="pct"/>
+            <w:tcMar>
+              <w:top w:w="72" w:type="dxa"/>
+              <w:left w:w="115" w:type="dxa"/>
+              <w:bottom w:w="72" w:type="dxa"/>
+              <w:right w:w="115" w:type="dxa"/>
+            </w:tcMar>
+          </w:tcPr>
+          <w:p>
+            <w:pPr>
+              <w:keepNext/>
+            </w:pPr>
             <w:r>
               <w:t xml:space="preserve">Raw </w:t>
             </w:r>
-            <w:proofErr w:type="spellStart"/>
-            <w:r>
-              <w:t>absorbances</w:t>
-            </w:r>
-            <w:proofErr w:type="spellEnd"/>
-            <w:r>
-              <w:t xml:space="preserve"> for each peak (without baseline corrections).</w:t>
+            <w:r>
+              <w:t>peak heights</w:t>
+            </w:r>
+            <w:r>
+              <w:t xml:space="preserve"> (without baseline corrections).</w:t>
             </w:r>
           </w:p>
         </w:tc>
@@ -1572,31 +1815,50 @@
         </w:trPr>
         <w:tc>
           <w:tcPr>
-            <w:tcW w:w="1245" w:type="pct"/>
-          </w:tcPr>
-          <w:p>
+            <w:tcW w:w="1152" w:type="pct"/>
+            <w:tcMar>
+              <w:top w:w="72" w:type="dxa"/>
+              <w:left w:w="115" w:type="dxa"/>
+              <w:bottom w:w="72" w:type="dxa"/>
+              <w:right w:w="115" w:type="dxa"/>
+            </w:tcMar>
+          </w:tcPr>
+          <w:p>
+            <w:pPr>
+              <w:keepNext/>
+            </w:pPr>
             <w:proofErr w:type="spellStart"/>
             <w:r>
-              <w:t>Corr.Peaks</w:t>
+              <w:t>Heights_</w:t>
+            </w:r>
+            <w:r>
+              <w:t>Corr</w:t>
             </w:r>
             <w:proofErr w:type="spellEnd"/>
           </w:p>
         </w:tc>
         <w:tc>
           <w:tcPr>
-            <w:tcW w:w="3755" w:type="pct"/>
-          </w:tcPr>
-          <w:p>
+            <w:tcW w:w="3848" w:type="pct"/>
+            <w:tcMar>
+              <w:top w:w="72" w:type="dxa"/>
+              <w:left w:w="115" w:type="dxa"/>
+              <w:bottom w:w="72" w:type="dxa"/>
+              <w:right w:w="115" w:type="dxa"/>
+            </w:tcMar>
+          </w:tcPr>
+          <w:p>
+            <w:pPr>
+              <w:keepNext/>
+            </w:pPr>
             <w:r>
               <w:t xml:space="preserve">Baseline-corrected </w:t>
             </w:r>
-            <w:proofErr w:type="spellStart"/>
-            <w:r>
-              <w:t>absorbances</w:t>
-            </w:r>
-            <w:proofErr w:type="spellEnd"/>
-            <w:r>
-              <w:t xml:space="preserve"> for each peak.</w:t>
+            <w:r>
+              <w:t>peak heights</w:t>
+            </w:r>
+            <w:r>
+              <w:t>.</w:t>
             </w:r>
           </w:p>
         </w:tc>
@@ -1607,31 +1869,50 @@
         </w:trPr>
         <w:tc>
           <w:tcPr>
-            <w:tcW w:w="1245" w:type="pct"/>
-          </w:tcPr>
-          <w:p>
+            <w:tcW w:w="1152" w:type="pct"/>
+            <w:tcMar>
+              <w:top w:w="72" w:type="dxa"/>
+              <w:left w:w="115" w:type="dxa"/>
+              <w:bottom w:w="72" w:type="dxa"/>
+              <w:right w:w="115" w:type="dxa"/>
+            </w:tcMar>
+          </w:tcPr>
+          <w:p>
+            <w:pPr>
+              <w:keepNext/>
+            </w:pPr>
             <w:proofErr w:type="spellStart"/>
             <w:r>
-              <w:t>Norm.Raw.Peaks</w:t>
+              <w:t>Heights_</w:t>
+            </w:r>
+            <w:r>
+              <w:t>Norm.Raw</w:t>
             </w:r>
             <w:proofErr w:type="spellEnd"/>
           </w:p>
         </w:tc>
         <w:tc>
           <w:tcPr>
-            <w:tcW w:w="3755" w:type="pct"/>
-          </w:tcPr>
-          <w:p>
+            <w:tcW w:w="3848" w:type="pct"/>
+            <w:tcMar>
+              <w:top w:w="72" w:type="dxa"/>
+              <w:left w:w="115" w:type="dxa"/>
+              <w:bottom w:w="72" w:type="dxa"/>
+              <w:right w:w="115" w:type="dxa"/>
+            </w:tcMar>
+          </w:tcPr>
+          <w:p>
+            <w:pPr>
+              <w:keepNext/>
+            </w:pPr>
             <w:r>
               <w:t xml:space="preserve">Raw </w:t>
             </w:r>
-            <w:proofErr w:type="spellStart"/>
-            <w:r>
-              <w:t>absorbances</w:t>
-            </w:r>
-            <w:proofErr w:type="spellEnd"/>
-            <w:r>
-              <w:t xml:space="preserve"> normalized to spectral area.</w:t>
+            <w:r>
+              <w:t xml:space="preserve">peak heights </w:t>
+            </w:r>
+            <w:r>
+              <w:t>normalized to spectral area.</w:t>
             </w:r>
           </w:p>
         </w:tc>
@@ -1642,31 +1923,50 @@
         </w:trPr>
         <w:tc>
           <w:tcPr>
-            <w:tcW w:w="1245" w:type="pct"/>
-          </w:tcPr>
-          <w:p>
+            <w:tcW w:w="1152" w:type="pct"/>
+            <w:tcMar>
+              <w:top w:w="72" w:type="dxa"/>
+              <w:left w:w="115" w:type="dxa"/>
+              <w:bottom w:w="72" w:type="dxa"/>
+              <w:right w:w="115" w:type="dxa"/>
+            </w:tcMar>
+          </w:tcPr>
+          <w:p>
+            <w:pPr>
+              <w:keepNext/>
+            </w:pPr>
             <w:proofErr w:type="spellStart"/>
             <w:r>
-              <w:t>Norm.Corr.Peaks</w:t>
+              <w:t>Heights_</w:t>
+            </w:r>
+            <w:r>
+              <w:t>Norm.Corr</w:t>
             </w:r>
             <w:proofErr w:type="spellEnd"/>
           </w:p>
         </w:tc>
         <w:tc>
           <w:tcPr>
-            <w:tcW w:w="3755" w:type="pct"/>
-          </w:tcPr>
-          <w:p>
+            <w:tcW w:w="3848" w:type="pct"/>
+            <w:tcMar>
+              <w:top w:w="72" w:type="dxa"/>
+              <w:left w:w="115" w:type="dxa"/>
+              <w:bottom w:w="72" w:type="dxa"/>
+              <w:right w:w="115" w:type="dxa"/>
+            </w:tcMar>
+          </w:tcPr>
+          <w:p>
+            <w:pPr>
+              <w:keepNext/>
+            </w:pPr>
             <w:r>
               <w:t xml:space="preserve">Baseline-corrected </w:t>
             </w:r>
-            <w:proofErr w:type="spellStart"/>
-            <w:r>
-              <w:t>absorbances</w:t>
-            </w:r>
-            <w:proofErr w:type="spellEnd"/>
-            <w:r>
-              <w:t xml:space="preserve"> normalized to spectral area.</w:t>
+            <w:r>
+              <w:t xml:space="preserve">peak heights </w:t>
+            </w:r>
+            <w:r>
+              <w:t>normalized to spectral area.</w:t>
             </w:r>
           </w:p>
         </w:tc>
@@ -1677,78 +1977,44 @@
         </w:trPr>
         <w:tc>
           <w:tcPr>
-            <w:tcW w:w="1245" w:type="pct"/>
-          </w:tcPr>
-          <w:p>
-            <w:r>
-              <w:t>Area.and.780</w:t>
-            </w:r>
-          </w:p>
-        </w:tc>
-        <w:tc>
-          <w:tcPr>
-            <w:tcW w:w="3755" w:type="pct"/>
-          </w:tcPr>
-          <w:p>
-            <w:r>
-              <w:t xml:space="preserve">Area of each spectrum. Also includes the absorbance at 780 </w:t>
-            </w:r>
-            <w:r>
-              <w:t>cm</w:t>
-            </w:r>
-            <w:r>
-              <w:rPr>
-                <w:vertAlign w:val="superscript"/>
-              </w:rPr>
-              <w:t>−1</w:t>
-            </w:r>
-            <w:r>
-              <w:t>, which represents silicate minerals. Both the raw (</w:t>
-            </w:r>
-            <w:r>
-              <w:t>silicate780</w:t>
-            </w:r>
-            <w:r>
-              <w:t>) and area-normalized (norm.</w:t>
-            </w:r>
-            <w:r>
-              <w:t>silicate780</w:t>
-            </w:r>
-            <w:r>
-              <w:t xml:space="preserve">) </w:t>
-            </w:r>
+            <w:tcW w:w="1152" w:type="pct"/>
+            <w:tcMar>
+              <w:top w:w="72" w:type="dxa"/>
+              <w:left w:w="115" w:type="dxa"/>
+              <w:bottom w:w="72" w:type="dxa"/>
+              <w:right w:w="115" w:type="dxa"/>
+            </w:tcMar>
+          </w:tcPr>
+          <w:p>
+            <w:pPr>
+              <w:keepNext/>
+            </w:pPr>
             <w:proofErr w:type="spellStart"/>
             <w:r>
-              <w:t>absorbances</w:t>
+              <w:t>Areas_</w:t>
+            </w:r>
+            <w:r>
+              <w:t>Raw</w:t>
             </w:r>
             <w:proofErr w:type="spellEnd"/>
-            <w:r>
-              <w:t>, equivalent to the “</w:t>
-            </w:r>
-            <w:proofErr w:type="spellStart"/>
-            <w:r>
-              <w:t>Raw.Peaks</w:t>
-            </w:r>
-            <w:proofErr w:type="spellEnd"/>
-            <w:r>
-              <w:t>” and “</w:t>
-            </w:r>
-            <w:proofErr w:type="spellStart"/>
-            <w:r>
-              <w:t>Norm.Raw.Peaks</w:t>
-            </w:r>
-            <w:proofErr w:type="spellEnd"/>
-            <w:r>
-              <w:t>” at this wavenumber (respectively). This peak is kept at a constant wavenumber and has no baseline correction applied; hence its inclusion in a separate file. If norm.silicate780&gt;0.00</w:t>
-            </w:r>
-            <w:r>
-              <w:t>0</w:t>
-            </w:r>
-            <w:r>
-              <w:t xml:space="preserve">05, </w:t>
-            </w:r>
-            <w:r>
-              <w:t>the sample likely contains silicate minerals, which produce a large peak that interferes with the carb peak.</w:t>
+          </w:p>
+        </w:tc>
+        <w:tc>
+          <w:tcPr>
+            <w:tcW w:w="3848" w:type="pct"/>
+            <w:tcMar>
+              <w:top w:w="72" w:type="dxa"/>
+              <w:left w:w="115" w:type="dxa"/>
+              <w:bottom w:w="72" w:type="dxa"/>
+              <w:right w:w="115" w:type="dxa"/>
+            </w:tcMar>
+          </w:tcPr>
+          <w:p>
+            <w:pPr>
+              <w:keepNext/>
+            </w:pPr>
+            <w:r>
+              <w:t>Raw peak areas (without baseline corrections).</w:t>
             </w:r>
           </w:p>
         </w:tc>
@@ -1759,7 +2025,260 @@
         </w:trPr>
         <w:tc>
           <w:tcPr>
-            <w:tcW w:w="1245" w:type="pct"/>
+            <w:tcW w:w="1152" w:type="pct"/>
+            <w:tcMar>
+              <w:top w:w="72" w:type="dxa"/>
+              <w:left w:w="115" w:type="dxa"/>
+              <w:bottom w:w="72" w:type="dxa"/>
+              <w:right w:w="115" w:type="dxa"/>
+            </w:tcMar>
+          </w:tcPr>
+          <w:p>
+            <w:pPr>
+              <w:keepNext/>
+            </w:pPr>
+            <w:proofErr w:type="spellStart"/>
+            <w:r>
+              <w:t>Areas_</w:t>
+            </w:r>
+            <w:r>
+              <w:t>Corr</w:t>
+            </w:r>
+            <w:proofErr w:type="spellEnd"/>
+          </w:p>
+        </w:tc>
+        <w:tc>
+          <w:tcPr>
+            <w:tcW w:w="3848" w:type="pct"/>
+            <w:tcMar>
+              <w:top w:w="72" w:type="dxa"/>
+              <w:left w:w="115" w:type="dxa"/>
+              <w:bottom w:w="72" w:type="dxa"/>
+              <w:right w:w="115" w:type="dxa"/>
+            </w:tcMar>
+          </w:tcPr>
+          <w:p>
+            <w:pPr>
+              <w:keepNext/>
+            </w:pPr>
+            <w:r>
+              <w:t>Baseline-corrected peak areas.</w:t>
+            </w:r>
+          </w:p>
+        </w:tc>
+      </w:tr>
+      <w:tr>
+        <w:trPr>
+          <w:cantSplit/>
+        </w:trPr>
+        <w:tc>
+          <w:tcPr>
+            <w:tcW w:w="1152" w:type="pct"/>
+            <w:tcMar>
+              <w:top w:w="72" w:type="dxa"/>
+              <w:left w:w="115" w:type="dxa"/>
+              <w:bottom w:w="72" w:type="dxa"/>
+              <w:right w:w="115" w:type="dxa"/>
+            </w:tcMar>
+          </w:tcPr>
+          <w:p>
+            <w:pPr>
+              <w:keepNext/>
+            </w:pPr>
+            <w:proofErr w:type="spellStart"/>
+            <w:r>
+              <w:t>Areas_</w:t>
+            </w:r>
+            <w:r>
+              <w:t>Norm.Raw</w:t>
+            </w:r>
+            <w:proofErr w:type="spellEnd"/>
+          </w:p>
+        </w:tc>
+        <w:tc>
+          <w:tcPr>
+            <w:tcW w:w="3848" w:type="pct"/>
+            <w:tcMar>
+              <w:top w:w="72" w:type="dxa"/>
+              <w:left w:w="115" w:type="dxa"/>
+              <w:bottom w:w="72" w:type="dxa"/>
+              <w:right w:w="115" w:type="dxa"/>
+            </w:tcMar>
+          </w:tcPr>
+          <w:p>
+            <w:pPr>
+              <w:keepNext/>
+            </w:pPr>
+            <w:r>
+              <w:t>Raw peak areas normalized to spectral area.</w:t>
+            </w:r>
+          </w:p>
+        </w:tc>
+      </w:tr>
+      <w:tr>
+        <w:trPr>
+          <w:cantSplit/>
+        </w:trPr>
+        <w:tc>
+          <w:tcPr>
+            <w:tcW w:w="1152" w:type="pct"/>
+            <w:tcMar>
+              <w:top w:w="72" w:type="dxa"/>
+              <w:left w:w="115" w:type="dxa"/>
+              <w:bottom w:w="72" w:type="dxa"/>
+              <w:right w:w="115" w:type="dxa"/>
+            </w:tcMar>
+          </w:tcPr>
+          <w:p>
+            <w:pPr>
+              <w:keepNext/>
+            </w:pPr>
+            <w:proofErr w:type="spellStart"/>
+            <w:r>
+              <w:t>Areas_</w:t>
+            </w:r>
+            <w:r>
+              <w:t>Norm.Corr</w:t>
+            </w:r>
+            <w:proofErr w:type="spellEnd"/>
+          </w:p>
+        </w:tc>
+        <w:tc>
+          <w:tcPr>
+            <w:tcW w:w="3848" w:type="pct"/>
+            <w:tcMar>
+              <w:top w:w="72" w:type="dxa"/>
+              <w:left w:w="115" w:type="dxa"/>
+              <w:bottom w:w="72" w:type="dxa"/>
+              <w:right w:w="115" w:type="dxa"/>
+            </w:tcMar>
+          </w:tcPr>
+          <w:p>
+            <w:pPr>
+              <w:keepNext/>
+            </w:pPr>
+            <w:r>
+              <w:t>Baseline-corrected peak areas normalized to spectral area.</w:t>
+            </w:r>
+          </w:p>
+        </w:tc>
+      </w:tr>
+      <w:tr>
+        <w:trPr>
+          <w:cantSplit/>
+        </w:trPr>
+        <w:tc>
+          <w:tcPr>
+            <w:tcW w:w="1152" w:type="pct"/>
+            <w:tcMar>
+              <w:top w:w="72" w:type="dxa"/>
+              <w:left w:w="115" w:type="dxa"/>
+              <w:bottom w:w="72" w:type="dxa"/>
+              <w:right w:w="115" w:type="dxa"/>
+            </w:tcMar>
+          </w:tcPr>
+          <w:p>
+            <w:pPr>
+              <w:keepNext/>
+            </w:pPr>
+            <w:r>
+              <w:t>Total</w:t>
+            </w:r>
+            <w:r>
+              <w:t>Area.and.780</w:t>
+            </w:r>
+          </w:p>
+        </w:tc>
+        <w:tc>
+          <w:tcPr>
+            <w:tcW w:w="3848" w:type="pct"/>
+            <w:tcMar>
+              <w:top w:w="72" w:type="dxa"/>
+              <w:left w:w="115" w:type="dxa"/>
+              <w:bottom w:w="72" w:type="dxa"/>
+              <w:right w:w="115" w:type="dxa"/>
+            </w:tcMar>
+          </w:tcPr>
+          <w:p>
+            <w:pPr>
+              <w:keepNext/>
+            </w:pPr>
+            <w:r>
+              <w:t xml:space="preserve">Area of each spectrum. Also includes the absorbance at 780 </w:t>
+            </w:r>
+            <w:r>
+              <w:t>cm</w:t>
+            </w:r>
+            <w:r>
+              <w:rPr>
+                <w:vertAlign w:val="superscript"/>
+              </w:rPr>
+              <w:t>−1</w:t>
+            </w:r>
+            <w:r>
+              <w:t>, which represents silicate minerals. Both the raw (</w:t>
+            </w:r>
+            <w:r>
+              <w:t>silicate780</w:t>
+            </w:r>
+            <w:r>
+              <w:t>) and area-normalized (norm.</w:t>
+            </w:r>
+            <w:r>
+              <w:t>silicate780</w:t>
+            </w:r>
+            <w:r>
+              <w:t xml:space="preserve">) </w:t>
+            </w:r>
+            <w:proofErr w:type="spellStart"/>
+            <w:r>
+              <w:t>absorbances</w:t>
+            </w:r>
+            <w:proofErr w:type="spellEnd"/>
+            <w:r>
+              <w:t>, equivalent to the “</w:t>
+            </w:r>
+            <w:proofErr w:type="spellStart"/>
+            <w:r>
+              <w:t>Raw.Peaks</w:t>
+            </w:r>
+            <w:proofErr w:type="spellEnd"/>
+            <w:r>
+              <w:t>” and “</w:t>
+            </w:r>
+            <w:proofErr w:type="spellStart"/>
+            <w:r>
+              <w:t>Norm.Raw.Peaks</w:t>
+            </w:r>
+            <w:proofErr w:type="spellEnd"/>
+            <w:r>
+              <w:t>” at this wavenumber (respectively). This peak is kept at a constant wavenumber and has no baseline correction applied; hence its inclusion in a separate file. If norm.silicate780&gt;0.00</w:t>
+            </w:r>
+            <w:r>
+              <w:t>0</w:t>
+            </w:r>
+            <w:r>
+              <w:t xml:space="preserve">05, </w:t>
+            </w:r>
+            <w:r>
+              <w:t>the sample likely contains silicate minerals, which produce a large peak that interferes with the carb peak.</w:t>
+            </w:r>
+          </w:p>
+        </w:tc>
+      </w:tr>
+      <w:tr>
+        <w:trPr>
+          <w:cantSplit/>
+        </w:trPr>
+        <w:tc>
+          <w:tcPr>
+            <w:tcW w:w="1152" w:type="pct"/>
+            <w:tcMar>
+              <w:top w:w="72" w:type="dxa"/>
+              <w:left w:w="115" w:type="dxa"/>
+              <w:bottom w:w="72" w:type="dxa"/>
+              <w:right w:w="115" w:type="dxa"/>
+            </w:tcMar>
           </w:tcPr>
           <w:p>
             <w:r>
@@ -1769,7 +2288,13 @@
         </w:tc>
         <w:tc>
           <w:tcPr>
-            <w:tcW w:w="3755" w:type="pct"/>
+            <w:tcW w:w="3848" w:type="pct"/>
+            <w:tcMar>
+              <w:top w:w="72" w:type="dxa"/>
+              <w:left w:w="115" w:type="dxa"/>
+              <w:bottom w:w="72" w:type="dxa"/>
+              <w:right w:w="115" w:type="dxa"/>
+            </w:tcMar>
           </w:tcPr>
           <w:p>
             <w:r>
@@ -1798,7 +2323,6 @@
       </w:tr>
     </w:tbl>
     <w:p/>
-    <w:p/>
     <w:p>
       <w:pPr>
         <w:rPr>
@@ -1809,148 +2333,10 @@
         <w:rPr>
           <w:u w:val="single"/>
         </w:rPr>
-        <w:t xml:space="preserve">Details </w:t>
-      </w:r>
-      <w:r>
-        <w:rPr>
-          <w:u w:val="single"/>
-        </w:rPr>
-        <w:t>on peak finding procedures</w:t>
-      </w:r>
-    </w:p>
-    <w:p/>
-    <w:p>
-      <w:r>
-        <w:t>For each spectrum, the first and second derivatives are first calculated using linear regressions through a 29-point window, which I chose because it minimizes noise effects while still allowing the identification of broader spectral features.</w:t>
-      </w:r>
-    </w:p>
-    <w:p/>
-    <w:p>
-      <w:r>
-        <w:t>The endpoints of each baseline (w</w:t>
-      </w:r>
-      <w:r>
-        <w:rPr>
-          <w:vertAlign w:val="subscript"/>
-        </w:rPr>
-        <w:t>1</w:t>
-      </w:r>
-      <w:r>
-        <w:t xml:space="preserve"> and w</w:t>
-      </w:r>
-      <w:r>
-        <w:rPr>
-          <w:vertAlign w:val="subscript"/>
-        </w:rPr>
-        <w:t>2</w:t>
-      </w:r>
-      <w:r>
-        <w:t xml:space="preserve">) are found by locating the local minimum within the expected region of each endpoint. If there is no local minimum, the maximum of the second derivative (i.e., point where the spectrum is the most concave-up) is used instead. </w:t>
-      </w:r>
-      <w:r>
-        <w:t>If there are no concave-up points, w</w:t>
-      </w:r>
-      <w:r>
-        <w:rPr>
-          <w:vertAlign w:val="subscript"/>
-        </w:rPr>
-        <w:t>1</w:t>
-      </w:r>
-      <w:r>
-        <w:t xml:space="preserve"> or w</w:t>
-      </w:r>
-      <w:r>
-        <w:rPr>
-          <w:vertAlign w:val="subscript"/>
-        </w:rPr>
-        <w:t>2</w:t>
-      </w:r>
-      <w:r>
-        <w:t xml:space="preserve"> is set to a default value, and </w:t>
-      </w:r>
-      <w:r>
-        <w:t>“</w:t>
-      </w:r>
-      <w:r>
-        <w:t>success.W1</w:t>
-      </w:r>
-      <w:r>
-        <w:t>”</w:t>
-      </w:r>
-      <w:r>
-        <w:t xml:space="preserve"> or </w:t>
-      </w:r>
-      <w:r>
-        <w:t>“</w:t>
-      </w:r>
-      <w:r>
-        <w:t>success.W2</w:t>
-      </w:r>
-      <w:r>
-        <w:t>”</w:t>
-      </w:r>
-      <w:r>
-        <w:t xml:space="preserve"> for that peak is set to FALSE.</w:t>
-      </w:r>
-    </w:p>
-    <w:p/>
-    <w:p>
-      <w:r>
-        <w:t xml:space="preserve">Once the baselines are assigned, baseline-corrected </w:t>
-      </w:r>
-      <w:proofErr w:type="spellStart"/>
-      <w:r>
-        <w:t>absorbances</w:t>
-      </w:r>
-      <w:proofErr w:type="spellEnd"/>
-      <w:r>
-        <w:t xml:space="preserve"> are calculated for each point above the baseline, and the peaks are then identified based on the maximum baseline-corrected absorbance. </w:t>
-      </w:r>
-      <w:r>
-        <w:t>Thus</w:t>
-      </w:r>
-      <w:r>
-        <w:t>,</w:t>
-      </w:r>
-      <w:r>
-        <w:t xml:space="preserve"> f</w:t>
-      </w:r>
-      <w:r>
-        <w:t>or slanting baselines, the peak locations may appear to be slightly offset.</w:t>
+        <w:br w:type="page"/>
       </w:r>
     </w:p>
     <w:p>
-      <w:r>
-        <w:t>Locations of peaks that share a common baseline (aliph28, trough28, and aliph29; and arom16, trough16, and acids)</w:t>
-      </w:r>
-      <w:r>
-        <w:t xml:space="preserve"> are determined slightly differently, depending on </w:t>
-      </w:r>
-      <w:r>
-        <w:t xml:space="preserve">the degree of peak separation (which determines the peak “type”). The specific </w:t>
-      </w:r>
-      <w:r>
-        <w:t xml:space="preserve">criteria and </w:t>
-      </w:r>
-      <w:r>
-        <w:t xml:space="preserve">procedures used are described in </w:t>
-      </w:r>
-      <w:r>
-        <w:t>Table S</w:t>
-      </w:r>
-      <w:r>
-        <w:t xml:space="preserve">3 for aliphatics, and </w:t>
-      </w:r>
-      <w:r>
-        <w:t>Table S</w:t>
-      </w:r>
-      <w:r>
-        <w:t>4 for organic acids.</w:t>
-      </w:r>
-    </w:p>
-    <w:p/>
-    <w:p/>
-    <w:p>
       <w:pPr>
         <w:keepNext/>
       </w:pPr>
@@ -1958,6 +2344,7 @@
         <w:rPr>
           <w:b/>
         </w:rPr>
+        <w:lastRenderedPageBreak/>
         <w:t>Table S</w:t>
       </w:r>
       <w:r>
@@ -2797,6 +3184,7 @@
         <w:rPr>
           <w:b/>
         </w:rPr>
+        <w:lastRenderedPageBreak/>
         <w:t>Table S</w:t>
       </w:r>
       <w:r>
@@ -3584,7 +3972,7 @@
           <w:rPr>
             <w:noProof/>
           </w:rPr>
-          <w:t>5</w:t>
+          <w:t>6</w:t>
         </w:r>
         <w:r>
           <w:rPr>

</xml_diff>

<commit_message>
added license details to files
</commit_message>
<xml_diff>
--- a/procedure for R program.docx
+++ b/procedure for R program.docx
@@ -54,16 +54,13 @@
         <w:jc w:val="center"/>
       </w:pPr>
       <w:r>
-        <w:t xml:space="preserve">October </w:t>
-      </w:r>
-      <w:r>
-        <w:t>2</w:t>
-      </w:r>
-      <w:r>
-        <w:t>5</w:t>
-      </w:r>
-      <w:r>
-        <w:t>, 2016</w:t>
+        <w:t>November 10</w:t>
+      </w:r>
+      <w:r>
+        <w:t>, 201</w:t>
+      </w:r>
+      <w:r>
+        <w:t>7</w:t>
       </w:r>
     </w:p>
     <w:p>
@@ -114,12 +111,13 @@
         <w:t>, including baseline-corrections,</w:t>
       </w:r>
       <w:r>
-        <w:t xml:space="preserve"> in FTIR spectra of plant and peat samples. It was written and tested with R </w:t>
-      </w:r>
-      <w:bookmarkStart w:id="0" w:name="_GoBack"/>
-      <w:bookmarkEnd w:id="0"/>
-      <w:r>
-        <w:t>version</w:t>
+        <w:t xml:space="preserve"> in FTIR spectra of </w:t>
+      </w:r>
+      <w:r>
+        <w:t>natural organic matter (including plants and peat)</w:t>
+      </w:r>
+      <w:r>
+        <w:t>. It was written and tested with R version</w:t>
       </w:r>
       <w:r>
         <w:t xml:space="preserve"> 3.2.1</w:t>
@@ -1253,6 +1251,7 @@
         <w:rPr>
           <w:b/>
         </w:rPr>
+        <w:lastRenderedPageBreak/>
         <w:t>Table S</w:t>
       </w:r>
       <w:r>
@@ -1921,6 +1920,7 @@
     </w:p>
     <w:p>
       <w:r>
+        <w:lastRenderedPageBreak/>
         <w:t>Locations of peaks that share a common baseline (aliph28, trough28, and aliph29; and arom16, trough16, and acids)</w:t>
       </w:r>
       <w:r>
@@ -2728,6 +2728,7 @@
     </w:p>
     <w:p>
       <w:r>
+        <w:lastRenderedPageBreak/>
         <w:t>For the region containing the arom16, trough16, and acids</w:t>
       </w:r>
       <w:r>
@@ -3520,8 +3521,121 @@
         <w:t>An “organic acid index” can be calculated as the ratio of acids/trough16, with higher values indicating higher organic acid content. If the peak type is labeled as “negative,” this index should not be calculated for the baseline-corrected peaks (which would then give unpredictable results), but it can still be calculated for peaks without the baseline corrections.</w:t>
       </w:r>
     </w:p>
+    <w:p>
+      <w:pPr>
+        <w:rPr>
+          <w:u w:val="single"/>
+        </w:rPr>
+      </w:pPr>
+      <w:r>
+        <w:rPr>
+          <w:u w:val="single"/>
+        </w:rPr>
+        <w:lastRenderedPageBreak/>
+        <w:t>Licensing</w:t>
+      </w:r>
+    </w:p>
+    <w:p/>
+    <w:p>
+      <w:r>
+        <w:t>Copyright © 2017 Suzanne Hodgkins and Florida State University.</w:t>
+      </w:r>
+    </w:p>
+    <w:p/>
+    <w:p>
+      <w:r>
+        <w:t>This program is free software: you can redistribute it and/or modify</w:t>
+      </w:r>
+      <w:r>
+        <w:t xml:space="preserve"> </w:t>
+      </w:r>
+      <w:r>
+        <w:t>it under the terms of the GNU General Public License as published by</w:t>
+      </w:r>
+      <w:r>
+        <w:t xml:space="preserve"> </w:t>
+      </w:r>
+      <w:r>
+        <w:t>the Free Software Foundation, either version 3 of the License, or</w:t>
+      </w:r>
+      <w:r>
+        <w:t xml:space="preserve"> </w:t>
+      </w:r>
+      <w:r>
+        <w:t>(at your option) any later version.</w:t>
+      </w:r>
+    </w:p>
+    <w:p/>
+    <w:p>
+      <w:r>
+        <w:t>This program is distributed in the hope that it will be useful,</w:t>
+      </w:r>
+      <w:r>
+        <w:t xml:space="preserve"> but WITHOUT ANY </w:t>
+      </w:r>
+      <w:r>
+        <w:t>WARRANTY; without even the implied warranty of</w:t>
+      </w:r>
+      <w:r>
+        <w:t xml:space="preserve"> </w:t>
+      </w:r>
+      <w:r>
+        <w:t>MERCHANTABILITY or FITNESS FOR A PARTICULAR PURPOSE.  See the</w:t>
+      </w:r>
+      <w:r>
+        <w:t xml:space="preserve"> </w:t>
+      </w:r>
+      <w:r>
+        <w:t>GNU General Public License for more details.</w:t>
+      </w:r>
+    </w:p>
+    <w:p/>
+    <w:p>
+      <w:r>
+        <w:t>You should have received a copy of the GNU General Public License</w:t>
+      </w:r>
+      <w:r>
+        <w:t xml:space="preserve"> </w:t>
+      </w:r>
+      <w:r>
+        <w:t xml:space="preserve">along with this program.  If not, see </w:t>
+      </w:r>
+      <w:hyperlink r:id="rId14" w:history="1">
+        <w:r>
+          <w:rPr>
+            <w:rStyle w:val="Hyperlink"/>
+          </w:rPr>
+          <w:t>http://www.gnu.org/licenses/</w:t>
+        </w:r>
+      </w:hyperlink>
+      <w:r>
+        <w:t>.</w:t>
+      </w:r>
+      <w:bookmarkStart w:id="0" w:name="_GoBack"/>
+      <w:bookmarkEnd w:id="0"/>
+    </w:p>
+    <w:p/>
+    <w:p>
+      <w:r>
+        <w:t>For further questions, contact</w:t>
+      </w:r>
+      <w:r>
+        <w:t xml:space="preserve"> Dr. Suzanne Hodgkins, </w:t>
+      </w:r>
+      <w:hyperlink r:id="rId15" w:history="1">
+        <w:r>
+          <w:rPr>
+            <w:rStyle w:val="Hyperlink"/>
+          </w:rPr>
+          <w:t>suzanne.b.hodgkins@gmail.com</w:t>
+        </w:r>
+      </w:hyperlink>
+      <w:r>
+        <w:t xml:space="preserve"> </w:t>
+      </w:r>
+    </w:p>
     <w:sectPr>
-      <w:footerReference w:type="default" r:id="rId14"/>
+      <w:footerReference w:type="default" r:id="rId16"/>
       <w:pgSz w:w="12240" w:h="15840"/>
       <w:pgMar w:top="1440" w:right="1440" w:bottom="1440" w:left="1440" w:header="720" w:footer="720" w:gutter="0"/>
       <w:cols w:space="720"/>
@@ -3584,7 +3698,7 @@
           <w:rPr>
             <w:noProof/>
           </w:rPr>
-          <w:t>5</w:t>
+          <w:t>6</w:t>
         </w:r>
         <w:r>
           <w:rPr>
@@ -4596,6 +4710,15 @@
       <w:szCs w:val="24"/>
     </w:rPr>
   </w:style>
+  <w:style w:type="character" w:styleId="Hyperlink">
+    <w:name w:val="Hyperlink"/>
+    <w:basedOn w:val="DefaultParagraphFont"/>
+    <w:rsid w:val="00EC07BB"/>
+    <w:rPr>
+      <w:color w:val="0563C1" w:themeColor="hyperlink"/>
+      <w:u w:val="single"/>
+    </w:rPr>
+  </w:style>
 </w:styles>
 </file>
 

</xml_diff>

<commit_message>
added license details to 'procedure for R program.docx' (other files not yet changed)
</commit_message>
<xml_diff>
--- a/procedure for R program.docx
+++ b/procedure for R program.docx
@@ -23,23 +23,7 @@
           <w:b/>
           <w:sz w:val="28"/>
         </w:rPr>
-        <w:t>FTIRbaselines</w:t>
-      </w:r>
-      <w:r>
-        <w:rPr>
-          <w:b/>
-          <w:sz w:val="28"/>
-        </w:rPr>
-        <w:t>_withAreas</w:t>
-      </w:r>
-      <w:bookmarkStart w:id="0" w:name="_GoBack"/>
-      <w:bookmarkEnd w:id="0"/>
-      <w:r>
-        <w:rPr>
-          <w:b/>
-          <w:sz w:val="28"/>
-        </w:rPr>
-        <w:t>.R</w:t>
+        <w:t>FTIRbaselines.R</w:t>
       </w:r>
       <w:proofErr w:type="spellEnd"/>
     </w:p>
@@ -70,7 +54,7 @@
         <w:jc w:val="center"/>
       </w:pPr>
       <w:r>
-        <w:t>January 27, 2017</w:t>
+        <w:t>November 10, 2017</w:t>
       </w:r>
     </w:p>
     <w:p>
@@ -121,7 +105,13 @@
         <w:t>, including baseline-corrections,</w:t>
       </w:r>
       <w:r>
-        <w:t xml:space="preserve"> in FTIR spectra of plant and peat samples. It was written and tested with R version</w:t>
+        <w:t xml:space="preserve"> in FTIR spectra of </w:t>
+      </w:r>
+      <w:r>
+        <w:t>natural organic matter (including plants and peat)</w:t>
+      </w:r>
+      <w:r>
+        <w:t>. It was written and tested with R version</w:t>
       </w:r>
       <w:r>
         <w:t xml:space="preserve"> 3.2.1</w:t>
@@ -3072,6 +3062,7 @@
       </w:tr>
     </w:tbl>
     <w:p/>
+    <w:p/>
     <w:p>
       <w:r>
         <w:t>A</w:t>
@@ -3175,7 +3166,10 @@
         <w:t>.</w:t>
       </w:r>
     </w:p>
-    <w:p/>
+    <w:p>
+      <w:bookmarkStart w:id="0" w:name="_GoBack"/>
+      <w:bookmarkEnd w:id="0"/>
+    </w:p>
     <w:p>
       <w:pPr>
         <w:keepNext/>
@@ -3184,7 +3178,6 @@
         <w:rPr>
           <w:b/>
         </w:rPr>
-        <w:lastRenderedPageBreak/>
         <w:t>Table S</w:t>
       </w:r>
       <w:r>
@@ -3856,6 +3849,7 @@
       </w:tr>
     </w:tbl>
     <w:p/>
+    <w:p/>
     <w:p>
       <w:r>
         <w:t>In addition to these designations, the label “negative” is applied</w:t>
@@ -3908,8 +3902,128 @@
         <w:t>An “organic acid index” can be calculated as the ratio of acids/trough16, with higher values indicating higher organic acid content. If the peak type is labeled as “negative,” this index should not be calculated for the baseline-corrected peaks (which would then give unpredictable results), but it can still be calculated for peaks without the baseline corrections.</w:t>
       </w:r>
     </w:p>
+    <w:p/>
+    <w:p/>
+    <w:p/>
+    <w:p>
+      <w:pPr>
+        <w:keepNext/>
+        <w:rPr>
+          <w:u w:val="single"/>
+        </w:rPr>
+      </w:pPr>
+      <w:r>
+        <w:rPr>
+          <w:u w:val="single"/>
+        </w:rPr>
+        <w:lastRenderedPageBreak/>
+        <w:t>Licensing</w:t>
+      </w:r>
+    </w:p>
+    <w:p>
+      <w:pPr>
+        <w:keepNext/>
+      </w:pPr>
+    </w:p>
+    <w:p>
+      <w:r>
+        <w:t>Copyright © 2017 Suzanne Hodgkins and Florida State University.</w:t>
+      </w:r>
+    </w:p>
+    <w:p/>
+    <w:p>
+      <w:r>
+        <w:t>This program is free software: you can redistribute it and/or modify</w:t>
+      </w:r>
+      <w:r>
+        <w:t xml:space="preserve"> </w:t>
+      </w:r>
+      <w:r>
+        <w:t>it under the terms of the GNU General Public License as published by</w:t>
+      </w:r>
+      <w:r>
+        <w:t xml:space="preserve"> </w:t>
+      </w:r>
+      <w:r>
+        <w:t>the Free Software Foundation, either version 3 of the License, or</w:t>
+      </w:r>
+      <w:r>
+        <w:t xml:space="preserve"> </w:t>
+      </w:r>
+      <w:r>
+        <w:t>(at your option) any later version.</w:t>
+      </w:r>
+    </w:p>
+    <w:p/>
+    <w:p>
+      <w:r>
+        <w:t>This program is distributed in the hope that it will be useful,</w:t>
+      </w:r>
+      <w:r>
+        <w:t xml:space="preserve"> but WITHOUT ANY </w:t>
+      </w:r>
+      <w:r>
+        <w:t>WARRANTY; without even the implied warranty of</w:t>
+      </w:r>
+      <w:r>
+        <w:t xml:space="preserve"> </w:t>
+      </w:r>
+      <w:r>
+        <w:t>MERCHANTABILITY or FITNESS FOR A PARTICULAR PURPOSE.  See the</w:t>
+      </w:r>
+      <w:r>
+        <w:t xml:space="preserve"> </w:t>
+      </w:r>
+      <w:r>
+        <w:t>GNU General Public License for more details.</w:t>
+      </w:r>
+    </w:p>
+    <w:p/>
+    <w:p>
+      <w:r>
+        <w:t>You should have received a copy of the GNU General Public License</w:t>
+      </w:r>
+      <w:r>
+        <w:t xml:space="preserve"> </w:t>
+      </w:r>
+      <w:r>
+        <w:t xml:space="preserve">along with this program.  If not, see </w:t>
+      </w:r>
+      <w:hyperlink r:id="rId14" w:history="1">
+        <w:r>
+          <w:rPr>
+            <w:rStyle w:val="Hyperlink"/>
+          </w:rPr>
+          <w:t>http://www.gnu.org/licenses/</w:t>
+        </w:r>
+      </w:hyperlink>
+      <w:r>
+        <w:t>.</w:t>
+      </w:r>
+    </w:p>
+    <w:p/>
+    <w:p>
+      <w:r>
+        <w:t>For further questions, contact</w:t>
+      </w:r>
+      <w:r>
+        <w:t xml:space="preserve"> Dr. Suzanne Hodgkins, </w:t>
+      </w:r>
+      <w:hyperlink r:id="rId15" w:history="1">
+        <w:r>
+          <w:rPr>
+            <w:rStyle w:val="Hyperlink"/>
+          </w:rPr>
+          <w:t>suzanne.b.hodgkins@gmail.com</w:t>
+        </w:r>
+      </w:hyperlink>
+      <w:r>
+        <w:t xml:space="preserve"> </w:t>
+      </w:r>
+    </w:p>
+    <w:p/>
     <w:sectPr>
-      <w:footerReference w:type="default" r:id="rId14"/>
+      <w:footerReference w:type="default" r:id="rId16"/>
       <w:pgSz w:w="12240" w:h="15840"/>
       <w:pgMar w:top="1440" w:right="1440" w:bottom="1440" w:left="1440" w:header="720" w:footer="720" w:gutter="0"/>
       <w:cols w:space="720"/>
@@ -3972,7 +4086,7 @@
           <w:rPr>
             <w:noProof/>
           </w:rPr>
-          <w:t>6</w:t>
+          <w:t>4</w:t>
         </w:r>
         <w:r>
           <w:rPr>
@@ -4984,6 +5098,15 @@
       <w:szCs w:val="24"/>
     </w:rPr>
   </w:style>
+  <w:style w:type="character" w:styleId="Hyperlink">
+    <w:name w:val="Hyperlink"/>
+    <w:basedOn w:val="DefaultParagraphFont"/>
+    <w:rsid w:val="00C44A5F"/>
+    <w:rPr>
+      <w:color w:val="0563C1" w:themeColor="hyperlink"/>
+      <w:u w:val="single"/>
+    </w:rPr>
+  </w:style>
 </w:styles>
 </file>
 

</xml_diff>